<commit_message>
Added the Inverse kin calculation
</commit_message>
<xml_diff>
--- a/Theoretical_Calculation/ENSC488_demo1.docx
+++ b/Theoretical_Calculation/ENSC488_demo1.docx
@@ -275,7 +275,40 @@
         <w:rPr>
           <w:sz w:val="28"/>
         </w:rPr>
-        <w:t>Member 1: Andrew Nichol, 3012xxxxx,</w:t>
+        <w:t>Me</w:t>
+      </w:r>
+      <w:r>
+        <w:rPr>
+          <w:sz w:val="28"/>
+        </w:rPr>
+        <w:t>mber 1: Andrew Nichol, 301178942</w:t>
+      </w:r>
+      <w:r>
+        <w:rPr>
+          <w:sz w:val="28"/>
+        </w:rPr>
+        <w:t>,</w:t>
+      </w:r>
+      <w:r>
+        <w:rPr>
+          <w:sz w:val="28"/>
+        </w:rPr>
+        <w:t xml:space="preserve"> </w:t>
+      </w:r>
+      <w:hyperlink r:id="rId6" w:history="1">
+        <w:r>
+          <w:rPr>
+            <w:rStyle w:val="Hyperlink"/>
+            <w:sz w:val="28"/>
+          </w:rPr>
+          <w:t>amnichol@sfu.ca</w:t>
+        </w:r>
+      </w:hyperlink>
+      <w:r>
+        <w:rPr>
+          <w:sz w:val="28"/>
+        </w:rPr>
+        <w:t xml:space="preserve">  </w:t>
       </w:r>
     </w:p>
     <w:p>
@@ -290,10 +323,29 @@
         <w:rPr>
           <w:sz w:val="28"/>
         </w:rPr>
-        <w:t xml:space="preserve">Member 2: Adrian Fettes, 3012xxxxx, </w:t>
+        <w:t>Member 2: Adrian Fettes, 301201391</w:t>
       </w:r>
-      <w:bookmarkStart w:id="0" w:name="_GoBack"/>
-      <w:bookmarkEnd w:id="0"/>
+      <w:r>
+        <w:rPr>
+          <w:sz w:val="28"/>
+        </w:rPr>
+        <w:t xml:space="preserve">, </w:t>
+      </w:r>
+      <w:hyperlink r:id="rId7" w:history="1">
+        <w:r>
+          <w:rPr>
+            <w:rStyle w:val="Hyperlink"/>
+            <w:sz w:val="28"/>
+          </w:rPr>
+          <w:t>adfettes@sfu.ca</w:t>
+        </w:r>
+      </w:hyperlink>
+      <w:r>
+        <w:rPr>
+          <w:sz w:val="28"/>
+        </w:rPr>
+        <w:t xml:space="preserve"> </w:t>
+      </w:r>
     </w:p>
     <w:p>
       <w:pPr>
@@ -309,7 +361,7 @@
         </w:rPr>
         <w:t xml:space="preserve">Member 3: Monica Li, 301226320, </w:t>
       </w:r>
-      <w:hyperlink r:id="rId6" w:history="1">
+      <w:hyperlink r:id="rId8" w:history="1">
         <w:r>
           <w:rPr>
             <w:rStyle w:val="Hyperlink"/>
@@ -690,7 +742,7 @@
                     <pic:cNvPicPr/>
                   </pic:nvPicPr>
                   <pic:blipFill>
-                    <a:blip r:embed="rId7"/>
+                    <a:blip r:embed="rId9"/>
                     <a:stretch>
                       <a:fillRect/>
                     </a:stretch>
@@ -5536,9 +5588,1056 @@
         <w:t>Possible inverse kinematic solutions</w:t>
       </w:r>
     </w:p>
-    <w:p/>
-    <w:p/>
-    <w:p/>
+    <w:p>
+      <w:r>
+        <w:t xml:space="preserve">Step 1: </w:t>
+      </w:r>
+      <w:r>
+        <w:t xml:space="preserve">There are two results for </w:t>
+      </w:r>
+      <m:oMath>
+        <m:sSub>
+          <m:sSubPr>
+            <m:ctrlPr>
+              <w:rPr>
+                <w:rFonts w:ascii="Cambria Math" w:hAnsi="Cambria Math"/>
+                <w:i/>
+              </w:rPr>
+            </m:ctrlPr>
+          </m:sSubPr>
+          <m:e>
+            <m:r>
+              <w:rPr>
+                <w:rFonts w:ascii="Cambria Math" w:hAnsi="Cambria Math"/>
+              </w:rPr>
+              <m:t>θ</m:t>
+            </m:r>
+          </m:e>
+          <m:sub>
+            <m:r>
+              <w:rPr>
+                <w:rFonts w:ascii="Cambria Math" w:hAnsi="Cambria Math"/>
+              </w:rPr>
+              <m:t>2</m:t>
+            </m:r>
+          </m:sub>
+        </m:sSub>
+      </m:oMath>
+    </w:p>
+    <w:p>
+      <w:pPr>
+        <w:ind w:left="720" w:firstLine="720"/>
+        <w:rPr>
+          <w:rFonts w:eastAsiaTheme="minorEastAsia"/>
+        </w:rPr>
+      </w:pPr>
+      <m:oMathPara>
+        <m:oMathParaPr>
+          <m:jc m:val="left"/>
+        </m:oMathParaPr>
+        <m:oMath>
+          <m:sSub>
+            <m:sSubPr>
+              <m:ctrlPr>
+                <w:rPr>
+                  <w:rFonts w:ascii="Cambria Math" w:hAnsi="Cambria Math"/>
+                  <w:i/>
+                </w:rPr>
+              </m:ctrlPr>
+            </m:sSubPr>
+            <m:e>
+              <m:r>
+                <w:rPr>
+                  <w:rFonts w:ascii="Cambria Math" w:hAnsi="Cambria Math"/>
+                </w:rPr>
+                <m:t>θ</m:t>
+              </m:r>
+            </m:e>
+            <m:sub>
+              <m:r>
+                <w:rPr>
+                  <w:rFonts w:ascii="Cambria Math" w:hAnsi="Cambria Math"/>
+                </w:rPr>
+                <m:t>2</m:t>
+              </m:r>
+            </m:sub>
+          </m:sSub>
+          <m:r>
+            <w:rPr>
+              <w:rFonts w:ascii="Cambria Math" w:hAnsi="Cambria Math"/>
+            </w:rPr>
+            <m:t xml:space="preserve">= </m:t>
+          </m:r>
+          <m:r>
+            <w:rPr>
+              <w:rFonts w:ascii="Cambria Math" w:hAnsi="Cambria Math"/>
+            </w:rPr>
+            <m:t>±</m:t>
+          </m:r>
+          <m:r>
+            <m:rPr>
+              <m:sty m:val="p"/>
+            </m:rPr>
+            <w:rPr>
+              <w:rFonts w:ascii="Cambria Math" w:hAnsi="Cambria Math"/>
+            </w:rPr>
+            <m:t>arccos⁡</m:t>
+          </m:r>
+          <m:r>
+            <w:rPr>
+              <w:rFonts w:ascii="Cambria Math" w:hAnsi="Cambria Math"/>
+            </w:rPr>
+            <m:t>((</m:t>
+          </m:r>
+          <m:sSup>
+            <m:sSupPr>
+              <m:ctrlPr>
+                <w:rPr>
+                  <w:rFonts w:ascii="Cambria Math" w:hAnsi="Cambria Math"/>
+                  <w:i/>
+                </w:rPr>
+              </m:ctrlPr>
+            </m:sSupPr>
+            <m:e>
+              <m:r>
+                <w:rPr>
+                  <w:rFonts w:ascii="Cambria Math" w:hAnsi="Cambria Math"/>
+                </w:rPr>
+                <m:t>x</m:t>
+              </m:r>
+            </m:e>
+            <m:sup>
+              <m:r>
+                <w:rPr>
+                  <w:rFonts w:ascii="Cambria Math" w:hAnsi="Cambria Math"/>
+                </w:rPr>
+                <m:t>2</m:t>
+              </m:r>
+            </m:sup>
+          </m:sSup>
+          <m:r>
+            <w:rPr>
+              <w:rFonts w:ascii="Cambria Math" w:hAnsi="Cambria Math"/>
+            </w:rPr>
+            <m:t>+</m:t>
+          </m:r>
+          <m:sSup>
+            <m:sSupPr>
+              <m:ctrlPr>
+                <w:rPr>
+                  <w:rFonts w:ascii="Cambria Math" w:hAnsi="Cambria Math"/>
+                  <w:i/>
+                </w:rPr>
+              </m:ctrlPr>
+            </m:sSupPr>
+            <m:e>
+              <m:r>
+                <w:rPr>
+                  <w:rFonts w:ascii="Cambria Math" w:hAnsi="Cambria Math"/>
+                </w:rPr>
+                <m:t>y</m:t>
+              </m:r>
+            </m:e>
+            <m:sup>
+              <m:r>
+                <w:rPr>
+                  <w:rFonts w:ascii="Cambria Math" w:hAnsi="Cambria Math"/>
+                </w:rPr>
+                <m:t>2</m:t>
+              </m:r>
+            </m:sup>
+          </m:sSup>
+          <m:r>
+            <w:rPr>
+              <w:rFonts w:ascii="Cambria Math" w:hAnsi="Cambria Math"/>
+            </w:rPr>
+            <m:t>-</m:t>
+          </m:r>
+          <m:sSubSup>
+            <m:sSubSupPr>
+              <m:ctrlPr>
+                <w:rPr>
+                  <w:rFonts w:ascii="Cambria Math" w:hAnsi="Cambria Math"/>
+                  <w:i/>
+                </w:rPr>
+              </m:ctrlPr>
+            </m:sSubSupPr>
+            <m:e>
+              <m:r>
+                <w:rPr>
+                  <w:rFonts w:ascii="Cambria Math" w:hAnsi="Cambria Math"/>
+                </w:rPr>
+                <m:t>L</m:t>
+              </m:r>
+            </m:e>
+            <m:sub>
+              <m:r>
+                <w:rPr>
+                  <w:rFonts w:ascii="Cambria Math" w:hAnsi="Cambria Math"/>
+                </w:rPr>
+                <m:t>3</m:t>
+              </m:r>
+            </m:sub>
+            <m:sup>
+              <m:r>
+                <w:rPr>
+                  <w:rFonts w:ascii="Cambria Math" w:hAnsi="Cambria Math"/>
+                </w:rPr>
+                <m:t>2</m:t>
+              </m:r>
+            </m:sup>
+          </m:sSubSup>
+          <m:r>
+            <w:rPr>
+              <w:rFonts w:ascii="Cambria Math" w:hAnsi="Cambria Math"/>
+            </w:rPr>
+            <m:t>-</m:t>
+          </m:r>
+          <m:sSubSup>
+            <m:sSubSupPr>
+              <m:ctrlPr>
+                <w:rPr>
+                  <w:rFonts w:ascii="Cambria Math" w:hAnsi="Cambria Math"/>
+                  <w:i/>
+                </w:rPr>
+              </m:ctrlPr>
+            </m:sSubSupPr>
+            <m:e>
+              <m:r>
+                <w:rPr>
+                  <w:rFonts w:ascii="Cambria Math" w:hAnsi="Cambria Math"/>
+                </w:rPr>
+                <m:t>L</m:t>
+              </m:r>
+            </m:e>
+            <m:sub>
+              <m:r>
+                <w:rPr>
+                  <w:rFonts w:ascii="Cambria Math" w:hAnsi="Cambria Math"/>
+                </w:rPr>
+                <m:t>4</m:t>
+              </m:r>
+            </m:sub>
+            <m:sup>
+              <m:r>
+                <w:rPr>
+                  <w:rFonts w:ascii="Cambria Math" w:hAnsi="Cambria Math"/>
+                </w:rPr>
+                <m:t>2</m:t>
+              </m:r>
+            </m:sup>
+          </m:sSubSup>
+          <m:r>
+            <w:rPr>
+              <w:rFonts w:ascii="Cambria Math" w:hAnsi="Cambria Math"/>
+            </w:rPr>
+            <m:t>)/(2</m:t>
+          </m:r>
+          <m:sSub>
+            <m:sSubPr>
+              <m:ctrlPr>
+                <w:rPr>
+                  <w:rFonts w:ascii="Cambria Math" w:hAnsi="Cambria Math"/>
+                  <w:i/>
+                </w:rPr>
+              </m:ctrlPr>
+            </m:sSubPr>
+            <m:e>
+              <m:r>
+                <w:rPr>
+                  <w:rFonts w:ascii="Cambria Math" w:hAnsi="Cambria Math"/>
+                </w:rPr>
+                <m:t>L</m:t>
+              </m:r>
+            </m:e>
+            <m:sub>
+              <m:r>
+                <w:rPr>
+                  <w:rFonts w:ascii="Cambria Math" w:hAnsi="Cambria Math"/>
+                </w:rPr>
+                <m:t>3</m:t>
+              </m:r>
+            </m:sub>
+          </m:sSub>
+          <m:sSub>
+            <m:sSubPr>
+              <m:ctrlPr>
+                <w:rPr>
+                  <w:rFonts w:ascii="Cambria Math" w:hAnsi="Cambria Math"/>
+                  <w:i/>
+                </w:rPr>
+              </m:ctrlPr>
+            </m:sSubPr>
+            <m:e>
+              <m:r>
+                <w:rPr>
+                  <w:rFonts w:ascii="Cambria Math" w:hAnsi="Cambria Math"/>
+                </w:rPr>
+                <m:t>L</m:t>
+              </m:r>
+            </m:e>
+            <m:sub>
+              <m:r>
+                <w:rPr>
+                  <w:rFonts w:ascii="Cambria Math" w:hAnsi="Cambria Math"/>
+                </w:rPr>
+                <m:t>4</m:t>
+              </m:r>
+            </m:sub>
+          </m:sSub>
+          <m:r>
+            <w:rPr>
+              <w:rFonts w:ascii="Cambria Math" w:hAnsi="Cambria Math"/>
+            </w:rPr>
+            <m:t>)</m:t>
+          </m:r>
+        </m:oMath>
+      </m:oMathPara>
+    </w:p>
+    <w:p>
+      <w:pPr>
+        <w:rPr>
+          <w:rFonts w:eastAsiaTheme="minorEastAsia"/>
+        </w:rPr>
+      </w:pPr>
+      <w:r>
+        <w:rPr>
+          <w:rFonts w:eastAsiaTheme="minorEastAsia"/>
+        </w:rPr>
+        <w:t xml:space="preserve">Step 2: </w:t>
+      </w:r>
+      <m:oMath>
+        <m:sSub>
+          <m:sSubPr>
+            <m:ctrlPr>
+              <w:rPr>
+                <w:rFonts w:ascii="Cambria Math" w:hAnsi="Cambria Math"/>
+                <w:i/>
+              </w:rPr>
+            </m:ctrlPr>
+          </m:sSubPr>
+          <m:e>
+            <m:r>
+              <w:rPr>
+                <w:rFonts w:ascii="Cambria Math" w:hAnsi="Cambria Math"/>
+              </w:rPr>
+              <m:t>θ</m:t>
+            </m:r>
+          </m:e>
+          <m:sub>
+            <m:r>
+              <w:rPr>
+                <w:rFonts w:ascii="Cambria Math" w:hAnsi="Cambria Math"/>
+              </w:rPr>
+              <m:t>1</m:t>
+            </m:r>
+          </m:sub>
+        </m:sSub>
+        <m:r>
+          <w:rPr>
+            <w:rFonts w:ascii="Cambria Math" w:hAnsi="Cambria Math"/>
+          </w:rPr>
+          <m:t xml:space="preserve"> and </m:t>
+        </m:r>
+        <m:sSub>
+          <m:sSubPr>
+            <m:ctrlPr>
+              <w:rPr>
+                <w:rFonts w:ascii="Cambria Math" w:hAnsi="Cambria Math"/>
+                <w:i/>
+              </w:rPr>
+            </m:ctrlPr>
+          </m:sSubPr>
+          <m:e>
+            <m:r>
+              <w:rPr>
+                <w:rFonts w:ascii="Cambria Math" w:hAnsi="Cambria Math"/>
+              </w:rPr>
+              <m:t>θ</m:t>
+            </m:r>
+          </m:e>
+          <m:sub>
+            <m:r>
+              <w:rPr>
+                <w:rFonts w:ascii="Cambria Math" w:hAnsi="Cambria Math"/>
+              </w:rPr>
+              <m:t>4</m:t>
+            </m:r>
+          </m:sub>
+        </m:sSub>
+        <m:r>
+          <w:rPr>
+            <w:rFonts w:ascii="Cambria Math" w:hAnsi="Cambria Math"/>
+          </w:rPr>
+          <m:t xml:space="preserve"> </m:t>
+        </m:r>
+      </m:oMath>
+      <w:r>
+        <w:rPr>
+          <w:rFonts w:eastAsiaTheme="minorEastAsia"/>
+        </w:rPr>
+        <w:t xml:space="preserve">have 2 possible solutions because </w:t>
+      </w:r>
+      <w:bookmarkStart w:id="0" w:name="_GoBack"/>
+      <w:bookmarkEnd w:id="0"/>
+      <w:r>
+        <w:rPr>
+          <w:rFonts w:eastAsiaTheme="minorEastAsia"/>
+        </w:rPr>
+        <w:t xml:space="preserve">of </w:t>
+      </w:r>
+      <m:oMath>
+        <m:sSub>
+          <m:sSubPr>
+            <m:ctrlPr>
+              <w:rPr>
+                <w:rFonts w:ascii="Cambria Math" w:hAnsi="Cambria Math"/>
+                <w:i/>
+              </w:rPr>
+            </m:ctrlPr>
+          </m:sSubPr>
+          <m:e>
+            <m:r>
+              <w:rPr>
+                <w:rFonts w:ascii="Cambria Math" w:hAnsi="Cambria Math"/>
+              </w:rPr>
+              <m:t>θ</m:t>
+            </m:r>
+          </m:e>
+          <m:sub>
+            <m:r>
+              <w:rPr>
+                <w:rFonts w:ascii="Cambria Math" w:hAnsi="Cambria Math"/>
+              </w:rPr>
+              <m:t>2</m:t>
+            </m:r>
+          </m:sub>
+        </m:sSub>
+      </m:oMath>
+    </w:p>
+    <w:p>
+      <w:pPr>
+        <w:ind w:left="720" w:firstLine="720"/>
+        <w:rPr>
+          <w:rFonts w:eastAsiaTheme="minorEastAsia"/>
+        </w:rPr>
+      </w:pPr>
+      <m:oMathPara>
+        <m:oMathParaPr>
+          <m:jc m:val="left"/>
+        </m:oMathParaPr>
+        <m:oMath>
+          <m:sSub>
+            <m:sSubPr>
+              <m:ctrlPr>
+                <w:rPr>
+                  <w:rFonts w:ascii="Cambria Math" w:hAnsi="Cambria Math"/>
+                  <w:i/>
+                </w:rPr>
+              </m:ctrlPr>
+            </m:sSubPr>
+            <m:e>
+              <m:r>
+                <w:rPr>
+                  <w:rFonts w:ascii="Cambria Math" w:hAnsi="Cambria Math"/>
+                </w:rPr>
+                <m:t>θ</m:t>
+              </m:r>
+            </m:e>
+            <m:sub>
+              <m:r>
+                <w:rPr>
+                  <w:rFonts w:ascii="Cambria Math" w:hAnsi="Cambria Math"/>
+                </w:rPr>
+                <m:t>1</m:t>
+              </m:r>
+            </m:sub>
+          </m:sSub>
+          <m:r>
+            <w:rPr>
+              <w:rFonts w:ascii="Cambria Math" w:hAnsi="Cambria Math"/>
+            </w:rPr>
+            <m:t>=atan2</m:t>
+          </m:r>
+          <m:d>
+            <m:dPr>
+              <m:ctrlPr>
+                <w:rPr>
+                  <w:rFonts w:ascii="Cambria Math" w:hAnsi="Cambria Math"/>
+                  <w:i/>
+                </w:rPr>
+              </m:ctrlPr>
+            </m:dPr>
+            <m:e>
+              <m:r>
+                <w:rPr>
+                  <w:rFonts w:ascii="Cambria Math" w:hAnsi="Cambria Math"/>
+                </w:rPr>
+                <m:t>y, x</m:t>
+              </m:r>
+            </m:e>
+          </m:d>
+          <m:r>
+            <w:rPr>
+              <w:rFonts w:ascii="Cambria Math" w:hAnsi="Cambria Math"/>
+            </w:rPr>
+            <m:t>-atan2(</m:t>
+          </m:r>
+          <m:sSub>
+            <m:sSubPr>
+              <m:ctrlPr>
+                <w:rPr>
+                  <w:rFonts w:ascii="Cambria Math" w:hAnsi="Cambria Math"/>
+                  <w:i/>
+                </w:rPr>
+              </m:ctrlPr>
+            </m:sSubPr>
+            <m:e>
+              <m:r>
+                <w:rPr>
+                  <w:rFonts w:ascii="Cambria Math" w:hAnsi="Cambria Math"/>
+                </w:rPr>
+                <m:t>L</m:t>
+              </m:r>
+            </m:e>
+            <m:sub>
+              <m:r>
+                <w:rPr>
+                  <w:rFonts w:ascii="Cambria Math" w:hAnsi="Cambria Math"/>
+                </w:rPr>
+                <m:t>4</m:t>
+              </m:r>
+            </m:sub>
+          </m:sSub>
+          <m:r>
+            <w:rPr>
+              <w:rFonts w:ascii="Cambria Math" w:hAnsi="Cambria Math"/>
+            </w:rPr>
+            <m:t xml:space="preserve">* </m:t>
+          </m:r>
+          <m:sSub>
+            <m:sSubPr>
+              <m:ctrlPr>
+                <w:rPr>
+                  <w:rFonts w:ascii="Cambria Math" w:hAnsi="Cambria Math"/>
+                  <w:i/>
+                </w:rPr>
+              </m:ctrlPr>
+            </m:sSubPr>
+            <m:e>
+              <m:r>
+                <m:rPr>
+                  <m:sty m:val="p"/>
+                </m:rPr>
+                <w:rPr>
+                  <w:rFonts w:ascii="Cambria Math" w:hAnsi="Cambria Math"/>
+                </w:rPr>
+                <m:t>sin⁡</m:t>
+              </m:r>
+              <m:r>
+                <w:rPr>
+                  <w:rFonts w:ascii="Cambria Math" w:hAnsi="Cambria Math"/>
+                </w:rPr>
+                <m:t>(θ</m:t>
+              </m:r>
+            </m:e>
+            <m:sub>
+              <m:r>
+                <w:rPr>
+                  <w:rFonts w:ascii="Cambria Math" w:hAnsi="Cambria Math"/>
+                </w:rPr>
+                <m:t>2</m:t>
+              </m:r>
+            </m:sub>
+          </m:sSub>
+          <m:r>
+            <w:rPr>
+              <w:rFonts w:ascii="Cambria Math" w:hAnsi="Cambria Math"/>
+            </w:rPr>
+            <m:t>),</m:t>
+          </m:r>
+          <m:d>
+            <m:dPr>
+              <m:ctrlPr>
+                <w:rPr>
+                  <w:rFonts w:ascii="Cambria Math" w:hAnsi="Cambria Math"/>
+                  <w:i/>
+                </w:rPr>
+              </m:ctrlPr>
+            </m:dPr>
+            <m:e>
+              <m:sSub>
+                <m:sSubPr>
+                  <m:ctrlPr>
+                    <w:rPr>
+                      <w:rFonts w:ascii="Cambria Math" w:hAnsi="Cambria Math"/>
+                      <w:i/>
+                    </w:rPr>
+                  </m:ctrlPr>
+                </m:sSubPr>
+                <m:e>
+                  <m:r>
+                    <w:rPr>
+                      <w:rFonts w:ascii="Cambria Math" w:hAnsi="Cambria Math"/>
+                    </w:rPr>
+                    <m:t>L</m:t>
+                  </m:r>
+                </m:e>
+                <m:sub>
+                  <m:r>
+                    <w:rPr>
+                      <w:rFonts w:ascii="Cambria Math" w:hAnsi="Cambria Math"/>
+                    </w:rPr>
+                    <m:t>3</m:t>
+                  </m:r>
+                </m:sub>
+              </m:sSub>
+              <m:r>
+                <w:rPr>
+                  <w:rFonts w:ascii="Cambria Math" w:hAnsi="Cambria Math"/>
+                </w:rPr>
+                <m:t>+</m:t>
+              </m:r>
+              <m:sSub>
+                <m:sSubPr>
+                  <m:ctrlPr>
+                    <w:rPr>
+                      <w:rFonts w:ascii="Cambria Math" w:hAnsi="Cambria Math"/>
+                      <w:i/>
+                    </w:rPr>
+                  </m:ctrlPr>
+                </m:sSubPr>
+                <m:e>
+                  <m:r>
+                    <w:rPr>
+                      <w:rFonts w:ascii="Cambria Math" w:hAnsi="Cambria Math"/>
+                    </w:rPr>
+                    <m:t>L</m:t>
+                  </m:r>
+                </m:e>
+                <m:sub>
+                  <m:r>
+                    <w:rPr>
+                      <w:rFonts w:ascii="Cambria Math" w:hAnsi="Cambria Math"/>
+                    </w:rPr>
+                    <m:t>4</m:t>
+                  </m:r>
+                </m:sub>
+              </m:sSub>
+            </m:e>
+          </m:d>
+          <m:r>
+            <w:rPr>
+              <w:rFonts w:ascii="Cambria Math" w:hAnsi="Cambria Math"/>
+            </w:rPr>
+            <m:t xml:space="preserve">* </m:t>
+          </m:r>
+          <m:r>
+            <m:rPr>
+              <m:sty m:val="p"/>
+            </m:rPr>
+            <w:rPr>
+              <w:rFonts w:ascii="Cambria Math" w:hAnsi="Cambria Math"/>
+            </w:rPr>
+            <m:t>cos⁡</m:t>
+          </m:r>
+          <m:r>
+            <w:rPr>
+              <w:rFonts w:ascii="Cambria Math" w:hAnsi="Cambria Math"/>
+            </w:rPr>
+            <m:t>(</m:t>
+          </m:r>
+          <m:sSub>
+            <m:sSubPr>
+              <m:ctrlPr>
+                <w:rPr>
+                  <w:rFonts w:ascii="Cambria Math" w:hAnsi="Cambria Math"/>
+                  <w:i/>
+                </w:rPr>
+              </m:ctrlPr>
+            </m:sSubPr>
+            <m:e>
+              <m:r>
+                <w:rPr>
+                  <w:rFonts w:ascii="Cambria Math" w:hAnsi="Cambria Math"/>
+                </w:rPr>
+                <m:t>θ</m:t>
+              </m:r>
+            </m:e>
+            <m:sub>
+              <m:r>
+                <w:rPr>
+                  <w:rFonts w:ascii="Cambria Math" w:hAnsi="Cambria Math"/>
+                </w:rPr>
+                <m:t>2</m:t>
+              </m:r>
+            </m:sub>
+          </m:sSub>
+          <m:r>
+            <w:rPr>
+              <w:rFonts w:ascii="Cambria Math" w:hAnsi="Cambria Math"/>
+            </w:rPr>
+            <m:t>))</m:t>
+          </m:r>
+        </m:oMath>
+      </m:oMathPara>
+    </w:p>
+    <w:p>
+      <w:pPr>
+        <w:ind w:left="720" w:firstLine="720"/>
+        <w:rPr>
+          <w:rFonts w:eastAsiaTheme="minorEastAsia"/>
+        </w:rPr>
+      </w:pPr>
+      <m:oMathPara>
+        <m:oMathParaPr>
+          <m:jc m:val="left"/>
+        </m:oMathParaPr>
+        <m:oMath>
+          <m:sSub>
+            <m:sSubPr>
+              <m:ctrlPr>
+                <w:rPr>
+                  <w:rFonts w:ascii="Cambria Math" w:hAnsi="Cambria Math"/>
+                  <w:i/>
+                </w:rPr>
+              </m:ctrlPr>
+            </m:sSubPr>
+            <m:e>
+              <m:r>
+                <w:rPr>
+                  <w:rFonts w:ascii="Cambria Math" w:hAnsi="Cambria Math"/>
+                </w:rPr>
+                <m:t>θ</m:t>
+              </m:r>
+            </m:e>
+            <m:sub>
+              <m:r>
+                <w:rPr>
+                  <w:rFonts w:ascii="Cambria Math" w:hAnsi="Cambria Math"/>
+                </w:rPr>
+                <m:t>4</m:t>
+              </m:r>
+            </m:sub>
+          </m:sSub>
+          <m:r>
+            <w:rPr>
+              <w:rFonts w:ascii="Cambria Math" w:hAnsi="Cambria Math"/>
+            </w:rPr>
+            <m:t xml:space="preserve">= </m:t>
+          </m:r>
+          <m:sSub>
+            <m:sSubPr>
+              <m:ctrlPr>
+                <w:rPr>
+                  <w:rFonts w:ascii="Cambria Math" w:hAnsi="Cambria Math"/>
+                  <w:i/>
+                </w:rPr>
+              </m:ctrlPr>
+            </m:sSubPr>
+            <m:e>
+              <m:r>
+                <w:rPr>
+                  <w:rFonts w:ascii="Cambria Math" w:hAnsi="Cambria Math"/>
+                </w:rPr>
+                <m:t>θ</m:t>
+              </m:r>
+            </m:e>
+            <m:sub>
+              <m:r>
+                <w:rPr>
+                  <w:rFonts w:ascii="Cambria Math" w:hAnsi="Cambria Math"/>
+                </w:rPr>
+                <m:t>1</m:t>
+              </m:r>
+            </m:sub>
+          </m:sSub>
+          <m:r>
+            <w:rPr>
+              <w:rFonts w:ascii="Cambria Math" w:hAnsi="Cambria Math"/>
+            </w:rPr>
+            <m:t xml:space="preserve">+ </m:t>
+          </m:r>
+          <m:sSub>
+            <m:sSubPr>
+              <m:ctrlPr>
+                <w:rPr>
+                  <w:rFonts w:ascii="Cambria Math" w:hAnsi="Cambria Math"/>
+                  <w:i/>
+                </w:rPr>
+              </m:ctrlPr>
+            </m:sSubPr>
+            <m:e>
+              <m:r>
+                <w:rPr>
+                  <w:rFonts w:ascii="Cambria Math" w:hAnsi="Cambria Math"/>
+                </w:rPr>
+                <m:t>θ</m:t>
+              </m:r>
+            </m:e>
+            <m:sub>
+              <m:r>
+                <w:rPr>
+                  <w:rFonts w:ascii="Cambria Math" w:hAnsi="Cambria Math"/>
+                </w:rPr>
+                <m:t>2</m:t>
+              </m:r>
+            </m:sub>
+          </m:sSub>
+          <m:r>
+            <w:rPr>
+              <w:rFonts w:ascii="Cambria Math" w:hAnsi="Cambria Math"/>
+            </w:rPr>
+            <m:t xml:space="preserve">- </m:t>
+          </m:r>
+          <m:sSub>
+            <m:sSubPr>
+              <m:ctrlPr>
+                <w:rPr>
+                  <w:rFonts w:ascii="Cambria Math" w:hAnsi="Cambria Math"/>
+                  <w:i/>
+                </w:rPr>
+              </m:ctrlPr>
+            </m:sSubPr>
+            <m:e>
+              <m:r>
+                <w:rPr>
+                  <w:rFonts w:ascii="Cambria Math" w:hAnsi="Cambria Math"/>
+                </w:rPr>
+                <m:t>θ</m:t>
+              </m:r>
+            </m:e>
+            <m:sub>
+              <m:r>
+                <w:rPr>
+                  <w:rFonts w:ascii="Cambria Math" w:hAnsi="Cambria Math"/>
+                </w:rPr>
+                <m:t>d</m:t>
+              </m:r>
+            </m:sub>
+          </m:sSub>
+        </m:oMath>
+      </m:oMathPara>
+    </w:p>
+    <w:p>
+      <w:pPr>
+        <w:rPr>
+          <w:rFonts w:eastAsiaTheme="minorEastAsia"/>
+        </w:rPr>
+      </w:pPr>
+      <w:r>
+        <w:rPr>
+          <w:rFonts w:eastAsiaTheme="minorEastAsia"/>
+        </w:rPr>
+        <w:t>Step 3:</w:t>
+      </w:r>
+      <w:r>
+        <w:rPr>
+          <w:rFonts w:eastAsiaTheme="minorEastAsia"/>
+        </w:rPr>
+        <w:t xml:space="preserve"> d3 has one solution</w:t>
+      </w:r>
+    </w:p>
+    <w:p>
+      <m:oMathPara>
+        <m:oMathParaPr>
+          <m:jc m:val="left"/>
+        </m:oMathParaPr>
+        <m:oMath>
+          <m:r>
+            <w:rPr>
+              <w:rFonts w:ascii="Cambria Math" w:hAnsi="Cambria Math"/>
+            </w:rPr>
+            <w:tab/>
+          </m:r>
+          <m:sSub>
+            <m:sSubPr>
+              <m:ctrlPr>
+                <w:rPr>
+                  <w:rFonts w:ascii="Cambria Math" w:hAnsi="Cambria Math"/>
+                  <w:i/>
+                </w:rPr>
+              </m:ctrlPr>
+            </m:sSubPr>
+            <m:e>
+              <m:r>
+                <w:rPr>
+                  <w:rFonts w:ascii="Cambria Math" w:hAnsi="Cambria Math"/>
+                </w:rPr>
+                <m:t>D</m:t>
+              </m:r>
+            </m:e>
+            <m:sub>
+              <m:r>
+                <w:rPr>
+                  <w:rFonts w:ascii="Cambria Math" w:hAnsi="Cambria Math"/>
+                </w:rPr>
+                <m:t>3</m:t>
+              </m:r>
+            </m:sub>
+          </m:sSub>
+          <m:r>
+            <w:rPr>
+              <w:rFonts w:ascii="Cambria Math" w:hAnsi="Cambria Math"/>
+            </w:rPr>
+            <m:t>=</m:t>
+          </m:r>
+          <m:sSub>
+            <m:sSubPr>
+              <m:ctrlPr>
+                <w:rPr>
+                  <w:rFonts w:ascii="Cambria Math" w:hAnsi="Cambria Math"/>
+                  <w:i/>
+                </w:rPr>
+              </m:ctrlPr>
+            </m:sSubPr>
+            <m:e>
+              <m:r>
+                <w:rPr>
+                  <w:rFonts w:ascii="Cambria Math" w:hAnsi="Cambria Math"/>
+                </w:rPr>
+                <m:t>L</m:t>
+              </m:r>
+            </m:e>
+            <m:sub>
+              <m:r>
+                <w:rPr>
+                  <w:rFonts w:ascii="Cambria Math" w:hAnsi="Cambria Math"/>
+                </w:rPr>
+                <m:t>1</m:t>
+              </m:r>
+            </m:sub>
+          </m:sSub>
+          <m:r>
+            <w:rPr>
+              <w:rFonts w:ascii="Cambria Math" w:hAnsi="Cambria Math"/>
+            </w:rPr>
+            <m:t>+</m:t>
+          </m:r>
+          <m:sSub>
+            <m:sSubPr>
+              <m:ctrlPr>
+                <w:rPr>
+                  <w:rFonts w:ascii="Cambria Math" w:hAnsi="Cambria Math"/>
+                  <w:i/>
+                </w:rPr>
+              </m:ctrlPr>
+            </m:sSubPr>
+            <m:e>
+              <m:r>
+                <w:rPr>
+                  <w:rFonts w:ascii="Cambria Math" w:hAnsi="Cambria Math"/>
+                </w:rPr>
+                <m:t>L</m:t>
+              </m:r>
+            </m:e>
+            <m:sub>
+              <m:r>
+                <w:rPr>
+                  <w:rFonts w:ascii="Cambria Math" w:hAnsi="Cambria Math"/>
+                </w:rPr>
+                <m:t>2</m:t>
+              </m:r>
+            </m:sub>
+          </m:sSub>
+          <m:r>
+            <w:rPr>
+              <w:rFonts w:ascii="Cambria Math" w:hAnsi="Cambria Math"/>
+            </w:rPr>
+            <m:t>-z-(Lmax+</m:t>
+          </m:r>
+          <m:sSub>
+            <m:sSubPr>
+              <m:ctrlPr>
+                <w:rPr>
+                  <w:rFonts w:ascii="Cambria Math" w:hAnsi="Cambria Math"/>
+                  <w:i/>
+                </w:rPr>
+              </m:ctrlPr>
+            </m:sSubPr>
+            <m:e>
+              <m:r>
+                <w:rPr>
+                  <w:rFonts w:ascii="Cambria Math" w:hAnsi="Cambria Math"/>
+                </w:rPr>
+                <m:t>L</m:t>
+              </m:r>
+            </m:e>
+            <m:sub>
+              <m:r>
+                <w:rPr>
+                  <w:rFonts w:ascii="Cambria Math" w:hAnsi="Cambria Math"/>
+                </w:rPr>
+                <m:t>7</m:t>
+              </m:r>
+            </m:sub>
+          </m:sSub>
+          <m:r>
+            <w:rPr>
+              <w:rFonts w:ascii="Cambria Math" w:hAnsi="Cambria Math"/>
+            </w:rPr>
+            <m:t>+</m:t>
+          </m:r>
+          <m:f>
+            <m:fPr>
+              <m:ctrlPr>
+                <w:rPr>
+                  <w:rFonts w:ascii="Cambria Math" w:hAnsi="Cambria Math"/>
+                  <w:i/>
+                </w:rPr>
+              </m:ctrlPr>
+            </m:fPr>
+            <m:num>
+              <m:sSub>
+                <m:sSubPr>
+                  <m:ctrlPr>
+                    <w:rPr>
+                      <w:rFonts w:ascii="Cambria Math" w:hAnsi="Cambria Math"/>
+                      <w:i/>
+                    </w:rPr>
+                  </m:ctrlPr>
+                </m:sSubPr>
+                <m:e>
+                  <m:r>
+                    <w:rPr>
+                      <w:rFonts w:ascii="Cambria Math" w:hAnsi="Cambria Math"/>
+                    </w:rPr>
+                    <m:t>L</m:t>
+                  </m:r>
+                </m:e>
+                <m:sub>
+                  <m:r>
+                    <w:rPr>
+                      <w:rFonts w:ascii="Cambria Math" w:hAnsi="Cambria Math"/>
+                    </w:rPr>
+                    <m:t>8</m:t>
+                  </m:r>
+                </m:sub>
+              </m:sSub>
+            </m:num>
+            <m:den>
+              <m:r>
+                <w:rPr>
+                  <w:rFonts w:ascii="Cambria Math" w:hAnsi="Cambria Math"/>
+                </w:rPr>
+                <m:t>2</m:t>
+              </m:r>
+            </m:den>
+          </m:f>
+          <m:r>
+            <w:rPr>
+              <w:rFonts w:ascii="Cambria Math" w:hAnsi="Cambria Math"/>
+            </w:rPr>
+            <m:t>)</m:t>
+          </m:r>
+        </m:oMath>
+      </m:oMathPara>
+    </w:p>
+    <w:p>
+      <w:r>
+        <w:tab/>
+      </w:r>
+    </w:p>
     <w:sectPr>
       <w:pgSz w:w="12240" w:h="15840"/>
       <w:pgMar w:top="1440" w:right="1440" w:bottom="1440" w:left="1440" w:header="720" w:footer="720" w:gutter="0"/>
@@ -6509,7 +7608,7 @@
 </file>
 
 <file path=customXml/itemProps1.xml><?xml version="1.0" encoding="utf-8"?>
-<ds:datastoreItem xmlns:ds="http://schemas.openxmlformats.org/officeDocument/2006/customXml" ds:itemID="{3B71CA5F-D55F-4035-A9CD-F53B223A6629}">
+<ds:datastoreItem xmlns:ds="http://schemas.openxmlformats.org/officeDocument/2006/customXml" ds:itemID="{F3636DAA-F13B-495E-A5D5-D21A444D8821}">
   <ds:schemaRefs>
     <ds:schemaRef ds:uri="http://schemas.openxmlformats.org/officeDocument/2006/bibliography"/>
   </ds:schemaRefs>

</xml_diff>